<commit_message>
Lab3 + Minh Chung
</commit_message>
<xml_diff>
--- a/PhamMaiDuy_22002115_Lab3/PhamMaiDuy_MinhChung_Lab3.docx
+++ b/PhamMaiDuy_22002115_Lab3/PhamMaiDuy_MinhChung_Lab3.docx
@@ -1,6 +1,6 @@
 
 <file path=word/document.xml><?xml version="1.0" encoding="utf-8"?>
-<w:document xmlns:wpc="http://schemas.microsoft.com/office/word/2010/wordprocessingCanvas" xmlns:cx="http://schemas.microsoft.com/office/drawing/2014/chartex" xmlns:cx1="http://schemas.microsoft.com/office/drawing/2015/9/8/chartex" xmlns:cx2="http://schemas.microsoft.com/office/drawing/2015/10/21/chartex" xmlns:cx3="http://schemas.microsoft.com/office/drawing/2016/5/9/chartex" xmlns:cx4="http://schemas.microsoft.com/office/drawing/2016/5/10/chartex" xmlns:cx5="http://schemas.microsoft.com/office/drawing/2016/5/11/chartex" xmlns:cx6="http://schemas.microsoft.com/office/drawing/2016/5/12/chartex" xmlns:cx7="http://schemas.microsoft.com/office/drawing/2016/5/13/chartex" xmlns:cx8="http://schemas.microsoft.com/office/drawing/2016/5/14/chartex" xmlns:mc="http://schemas.openxmlformats.org/markup-compatibility/2006" xmlns:aink="http://schemas.microsoft.com/office/drawing/2016/ink" xmlns:am3d="http://schemas.microsoft.com/office/drawing/2017/model3d" xmlns:o="urn:schemas-microsoft-com:office:office" xmlns:oel="http://schemas.microsoft.com/office/2019/extlst" xmlns:r="http://schemas.openxmlformats.org/officeDocument/2006/relationships" xmlns:m="http://schemas.openxmlformats.org/officeDocument/2006/math" xmlns:v="urn:schemas-microsoft-com:vml" xmlns:wp14="http://schemas.microsoft.com/office/word/2010/wordprocessingDrawing" xmlns:wp="http://schemas.openxmlformats.org/drawingml/2006/wordprocessingDrawing" xmlns:w10="urn:schemas-microsoft-com:office:word" xmlns:w="http://schemas.openxmlformats.org/wordprocessingml/2006/main" xmlns:w14="http://schemas.microsoft.com/office/word/2010/wordml" xmlns:w15="http://schemas.microsoft.com/office/word/2012/wordml" xmlns:w16cex="http://schemas.microsoft.com/office/word/2018/wordml/cex" xmlns:w16cid="http://schemas.microsoft.com/office/word/2016/wordml/cid" xmlns:w16="http://schemas.microsoft.com/office/word/2018/wordml" xmlns:w16sdtdh="http://schemas.microsoft.com/office/word/2020/wordml/sdtdatahash" xmlns:w16se="http://schemas.microsoft.com/office/word/2015/wordml/symex" xmlns:wpg="http://schemas.microsoft.com/office/word/2010/wordprocessingGroup" xmlns:wpi="http://schemas.microsoft.com/office/word/2010/wordprocessingInk" xmlns:wne="http://schemas.microsoft.com/office/word/2006/wordml" xmlns:wps="http://schemas.microsoft.com/office/word/2010/wordprocessingShape" mc:Ignorable="w14 w15 w16se w16cid w16 w16cex w16sdtdh wp14">
+<w:document xmlns:wpc="http://schemas.microsoft.com/office/word/2010/wordprocessingCanvas" xmlns:mc="http://schemas.openxmlformats.org/markup-compatibility/2006" xmlns:o="urn:schemas-microsoft-com:office:office" xmlns:r="http://schemas.openxmlformats.org/officeDocument/2006/relationships" xmlns:m="http://schemas.openxmlformats.org/officeDocument/2006/math" xmlns:v="urn:schemas-microsoft-com:vml" xmlns:wp14="http://schemas.microsoft.com/office/word/2010/wordprocessingDrawing" xmlns:wp="http://schemas.openxmlformats.org/drawingml/2006/wordprocessingDrawing" xmlns:w10="urn:schemas-microsoft-com:office:word" xmlns:w="http://schemas.openxmlformats.org/wordprocessingml/2006/main" xmlns:w14="http://schemas.microsoft.com/office/word/2010/wordml" xmlns:w15="http://schemas.microsoft.com/office/word/2012/wordml" xmlns:wpg="http://schemas.microsoft.com/office/word/2010/wordprocessingGroup" xmlns:wpi="http://schemas.microsoft.com/office/word/2010/wordprocessingInk" xmlns:wne="http://schemas.microsoft.com/office/word/2006/wordml" xmlns:wps="http://schemas.microsoft.com/office/word/2010/wordprocessingShape" mc:Ignorable="w14 w15 wp14">
   <w:body>
     <w:p>
       <w:pPr>
@@ -162,7 +162,21 @@
         <w:rPr>
           <w:i/>
         </w:rPr>
-        <w:t xml:space="preserve">, link GitHub, </w:t>
+        <w:t xml:space="preserve">, link </w:t>
+      </w:r>
+      <w:proofErr w:type="spellStart"/>
+      <w:r>
+        <w:rPr>
+          <w:i/>
+        </w:rPr>
+        <w:t>GitHub</w:t>
+      </w:r>
+      <w:proofErr w:type="spellEnd"/>
+      <w:r>
+        <w:rPr>
+          <w:i/>
+        </w:rPr>
+        <w:t xml:space="preserve">, </w:t>
       </w:r>
       <w:proofErr w:type="spellStart"/>
       <w:r>
@@ -310,7 +324,15 @@
               <w:t>:</w:t>
             </w:r>
             <w:r>
-              <w:t xml:space="preserve"> Phạm Mai Duy</w:t>
+              <w:t xml:space="preserve"> </w:t>
+            </w:r>
+            <w:proofErr w:type="spellStart"/>
+            <w:r>
+              <w:t>Phạm</w:t>
+            </w:r>
+            <w:proofErr w:type="spellEnd"/>
+            <w:r>
+              <w:t xml:space="preserve"> Mai Duy</w:t>
             </w:r>
           </w:p>
         </w:tc>
@@ -345,7 +367,23 @@
           <w:b/>
           <w:bCs/>
         </w:rPr>
-        <w:t xml:space="preserve">1. Thông tin </w:t>
+        <w:t xml:space="preserve">1. </w:t>
+      </w:r>
+      <w:proofErr w:type="spellStart"/>
+      <w:r>
+        <w:rPr>
+          <w:b/>
+          <w:bCs/>
+        </w:rPr>
+        <w:t>Thông</w:t>
+      </w:r>
+      <w:proofErr w:type="spellEnd"/>
+      <w:r>
+        <w:rPr>
+          <w:b/>
+          <w:bCs/>
+        </w:rPr>
+        <w:t xml:space="preserve"> tin </w:t>
       </w:r>
       <w:proofErr w:type="spellStart"/>
       <w:r>
@@ -398,8 +436,10 @@
         <w:t xml:space="preserve">AWS Region: </w:t>
       </w:r>
       <w:r>
-        <w:t>ap-southeast-1 (Singapore)</w:t>
-      </w:r>
+        <w:t>us-east-1</w:t>
+      </w:r>
+      <w:bookmarkStart w:id="0" w:name="_GoBack"/>
+      <w:bookmarkEnd w:id="0"/>
     </w:p>
     <w:p>
       <w:r>
@@ -412,7 +452,7 @@
         <w:rPr>
           <w:bCs/>
         </w:rPr>
-        <w:t>47.128.64.190</w:t>
+        <w:t>18.209.70.182</w:t>
       </w:r>
     </w:p>
     <w:p>
@@ -496,8 +536,9 @@
         <w:r>
           <w:rPr>
             <w:rStyle w:val="Hyperlink"/>
+            <w:b/>
           </w:rPr>
-          <w:t>http://47.128.64.190/products</w:t>
+          <w:t>http://18.209.70.182/products</w:t>
         </w:r>
       </w:hyperlink>
       <w:r>
@@ -518,7 +559,21 @@
         <w:rPr>
           <w:b/>
         </w:rPr>
-        <w:t xml:space="preserve"> DynamoDB </w:t>
+        <w:t xml:space="preserve"> </w:t>
+      </w:r>
+      <w:proofErr w:type="spellStart"/>
+      <w:r>
+        <w:rPr>
+          <w:b/>
+        </w:rPr>
+        <w:t>DynamoDB</w:t>
+      </w:r>
+      <w:proofErr w:type="spellEnd"/>
+      <w:r>
+        <w:rPr>
+          <w:b/>
+        </w:rPr>
+        <w:t xml:space="preserve"> </w:t>
       </w:r>
       <w:proofErr w:type="spellStart"/>
       <w:r>
@@ -578,23 +633,7 @@
           <w:b/>
           <w:bCs/>
         </w:rPr>
-        <w:t xml:space="preserve"> </w:t>
-      </w:r>
-      <w:proofErr w:type="spellStart"/>
-      <w:r>
-        <w:rPr>
-          <w:b/>
-          <w:bCs/>
-        </w:rPr>
-        <w:t>minh</w:t>
-      </w:r>
-      <w:proofErr w:type="spellEnd"/>
-      <w:r>
-        <w:rPr>
-          <w:b/>
-          <w:bCs/>
-        </w:rPr>
-        <w:t xml:space="preserve"> </w:t>
+        <w:t xml:space="preserve"> minh </w:t>
       </w:r>
       <w:proofErr w:type="spellStart"/>
       <w:r>
@@ -975,6 +1014,9 @@
           </w:tcPr>
           <w:p>
             <w:r>
+              <w:rPr>
+                <w:noProof/>
+              </w:rPr>
               <w:drawing>
                 <wp:inline distT="0" distB="0" distL="0" distR="0" wp14:anchorId="6ECAE00C" wp14:editId="78020FA3">
                   <wp:extent cx="5943600" cy="3343275"/>
@@ -1034,7 +1076,15 @@
           </w:tcPr>
           <w:p>
             <w:r>
-              <w:t xml:space="preserve">AWS DynamoDB: </w:t>
+              <w:t xml:space="preserve">AWS </w:t>
+            </w:r>
+            <w:proofErr w:type="spellStart"/>
+            <w:r>
+              <w:t>DynamoDB</w:t>
+            </w:r>
+            <w:proofErr w:type="spellEnd"/>
+            <w:r>
+              <w:t xml:space="preserve">: </w:t>
             </w:r>
             <w:proofErr w:type="spellStart"/>
             <w:r>
@@ -1053,6 +1103,9 @@
           </w:tcPr>
           <w:p>
             <w:r>
+              <w:rPr>
+                <w:noProof/>
+              </w:rPr>
               <w:drawing>
                 <wp:inline distT="0" distB="0" distL="0" distR="0" wp14:anchorId="20037AFE" wp14:editId="409216CD">
                   <wp:extent cx="5943600" cy="3343275"/>
@@ -1125,6 +1178,9 @@
           </w:tcPr>
           <w:p>
             <w:r>
+              <w:rPr>
+                <w:noProof/>
+              </w:rPr>
               <w:drawing>
                 <wp:inline distT="0" distB="0" distL="0" distR="0" wp14:anchorId="410DC74D" wp14:editId="48A39962">
                   <wp:extent cx="5943600" cy="3343275"/>
@@ -1203,6 +1259,9 @@
           </w:tcPr>
           <w:p>
             <w:r>
+              <w:rPr>
+                <w:noProof/>
+              </w:rPr>
               <w:drawing>
                 <wp:inline distT="0" distB="0" distL="0" distR="0" wp14:anchorId="6611E313" wp14:editId="574140D1">
                   <wp:extent cx="5943600" cy="3343275"/>
@@ -1243,6 +1302,9 @@
               <w:br/>
             </w:r>
             <w:r>
+              <w:rPr>
+                <w:noProof/>
+              </w:rPr>
               <w:drawing>
                 <wp:inline distT="0" distB="0" distL="0" distR="0" wp14:anchorId="00624D51" wp14:editId="563CC423">
                   <wp:extent cx="5943600" cy="746760"/>
@@ -1349,6 +1411,9 @@
           </w:tcPr>
           <w:p>
             <w:r>
+              <w:rPr>
+                <w:noProof/>
+              </w:rPr>
               <w:drawing>
                 <wp:inline distT="0" distB="0" distL="0" distR="0" wp14:anchorId="377E7E41" wp14:editId="0ABE42EE">
                   <wp:extent cx="5943600" cy="3343275"/>
@@ -1424,6 +1489,9 @@
           </w:tcPr>
           <w:p>
             <w:r>
+              <w:rPr>
+                <w:noProof/>
+              </w:rPr>
               <w:drawing>
                 <wp:inline distT="0" distB="0" distL="0" distR="0" wp14:anchorId="693B4269" wp14:editId="216FA497">
                   <wp:extent cx="5943600" cy="3343275"/>
@@ -1464,6 +1532,9 @@
               <w:br/>
             </w:r>
             <w:r>
+              <w:rPr>
+                <w:noProof/>
+              </w:rPr>
               <w:drawing>
                 <wp:inline distT="0" distB="0" distL="0" distR="0" wp14:anchorId="6C3D7D3B" wp14:editId="0DFA41D7">
                   <wp:extent cx="5943600" cy="3345180"/>
@@ -1552,6 +1623,9 @@
           </w:tcPr>
           <w:p>
             <w:r>
+              <w:rPr>
+                <w:noProof/>
+              </w:rPr>
               <w:drawing>
                 <wp:inline distT="0" distB="0" distL="0" distR="0" wp14:anchorId="10FD9B50" wp14:editId="6C3BFC77">
                   <wp:extent cx="5943600" cy="3343275"/>
@@ -1592,6 +1666,9 @@
               <w:br/>
             </w:r>
             <w:r>
+              <w:rPr>
+                <w:noProof/>
+              </w:rPr>
               <w:drawing>
                 <wp:inline distT="0" distB="0" distL="0" distR="0" wp14:anchorId="17F52741" wp14:editId="32EFAD96">
                   <wp:extent cx="5943600" cy="3343275"/>
@@ -1632,6 +1709,9 @@
               <w:br/>
             </w:r>
             <w:r>
+              <w:rPr>
+                <w:noProof/>
+              </w:rPr>
               <w:lastRenderedPageBreak/>
               <w:drawing>
                 <wp:inline distT="0" distB="0" distL="0" distR="0" wp14:anchorId="78C08B88" wp14:editId="0DB5D05A">
@@ -1703,7 +1783,15 @@
             </w:r>
             <w:proofErr w:type="spellEnd"/>
             <w:r>
-              <w:t xml:space="preserve"> (gg)</w:t>
+              <w:t xml:space="preserve"> (</w:t>
+            </w:r>
+            <w:proofErr w:type="spellStart"/>
+            <w:r>
+              <w:t>gg</w:t>
+            </w:r>
+            <w:proofErr w:type="spellEnd"/>
+            <w:r>
+              <w:t>)</w:t>
             </w:r>
           </w:p>
         </w:tc>
@@ -1713,6 +1801,9 @@
           </w:tcPr>
           <w:p>
             <w:r>
+              <w:rPr>
+                <w:noProof/>
+              </w:rPr>
               <w:drawing>
                 <wp:inline distT="0" distB="0" distL="0" distR="0" wp14:anchorId="368C01BB" wp14:editId="342B301C">
                   <wp:extent cx="5943600" cy="3362325"/>
@@ -1753,6 +1844,9 @@
               <w:br/>
             </w:r>
             <w:r>
+              <w:rPr>
+                <w:noProof/>
+              </w:rPr>
               <w:drawing>
                 <wp:inline distT="0" distB="0" distL="0" distR="0" wp14:anchorId="66244FA0" wp14:editId="1A0F9CB2">
                   <wp:extent cx="5943600" cy="3343275"/>
@@ -1793,6 +1887,9 @@
               <w:br/>
             </w:r>
             <w:r>
+              <w:rPr>
+                <w:noProof/>
+              </w:rPr>
               <w:lastRenderedPageBreak/>
               <w:drawing>
                 <wp:inline distT="0" distB="0" distL="0" distR="0" wp14:anchorId="670AD80E" wp14:editId="260F88C0">
@@ -1861,12 +1958,21 @@
           <w:bCs/>
         </w:rPr>
       </w:pPr>
-      <w:r>
-        <w:rPr>
-          <w:b/>
-          <w:bCs/>
-        </w:rPr>
-        <w:t xml:space="preserve">Quy </w:t>
+      <w:proofErr w:type="spellStart"/>
+      <w:r>
+        <w:rPr>
+          <w:b/>
+          <w:bCs/>
+        </w:rPr>
+        <w:t>Quy</w:t>
+      </w:r>
+      <w:proofErr w:type="spellEnd"/>
+      <w:r>
+        <w:rPr>
+          <w:b/>
+          <w:bCs/>
+        </w:rPr>
+        <w:t xml:space="preserve"> </w:t>
       </w:r>
       <w:proofErr w:type="spellStart"/>
       <w:r>
@@ -2068,7 +2174,15 @@
       </w:r>
       <w:proofErr w:type="spellEnd"/>
       <w:r>
-        <w:t xml:space="preserve"> DynamoDB </w:t>
+        <w:t xml:space="preserve"> </w:t>
+      </w:r>
+      <w:proofErr w:type="spellStart"/>
+      <w:r>
+        <w:t>DynamoDB</w:t>
+      </w:r>
+      <w:proofErr w:type="spellEnd"/>
+      <w:r>
+        <w:t xml:space="preserve"> </w:t>
       </w:r>
       <w:proofErr w:type="spellStart"/>
       <w:r>
@@ -2313,16 +2427,11 @@
       <w:r>
         <w:t>2) Instance type: t</w:t>
       </w:r>
-      <w:proofErr w:type="gramStart"/>
       <w:r>
         <w:t>3</w:t>
       </w:r>
       <w:r>
-        <w:t>.micro</w:t>
-      </w:r>
-      <w:proofErr w:type="gramEnd"/>
-      <w:r>
-        <w:t xml:space="preserve"> (free tier </w:t>
+        <w:t xml:space="preserve">.micro (free tier </w:t>
       </w:r>
       <w:proofErr w:type="spellStart"/>
       <w:r>
@@ -2359,18 +2468,13 @@
       </w:r>
       <w:proofErr w:type="spellEnd"/>
       <w:r>
-        <w:t xml:space="preserve"> </w:t>
-      </w:r>
-      <w:proofErr w:type="gramStart"/>
-      <w:r>
-        <w:t>key .</w:t>
+        <w:t xml:space="preserve"> key .</w:t>
       </w:r>
       <w:proofErr w:type="spellStart"/>
       <w:r>
         <w:t>pem</w:t>
       </w:r>
       <w:proofErr w:type="spellEnd"/>
-      <w:proofErr w:type="gramEnd"/>
       <w:r>
         <w:t xml:space="preserve"> </w:t>
       </w:r>
@@ -2566,7 +2670,15 @@
             </w:r>
             <w:proofErr w:type="spellEnd"/>
             <w:r>
-              <w:t xml:space="preserve"> Nginx)</w:t>
+              <w:t xml:space="preserve"> </w:t>
+            </w:r>
+            <w:proofErr w:type="spellStart"/>
+            <w:r>
+              <w:t>Nginx</w:t>
+            </w:r>
+            <w:proofErr w:type="spellEnd"/>
+            <w:r>
+              <w:t>)</w:t>
             </w:r>
           </w:p>
         </w:tc>
@@ -2716,8 +2828,13 @@
       </w:r>
     </w:p>
     <w:p>
-      <w:r>
-        <w:t>ssh -</w:t>
+      <w:proofErr w:type="spellStart"/>
+      <w:r>
+        <w:t>ssh</w:t>
+      </w:r>
+      <w:proofErr w:type="spellEnd"/>
+      <w:r>
+        <w:t xml:space="preserve"> -</w:t>
       </w:r>
       <w:proofErr w:type="spellStart"/>
       <w:r>
@@ -2733,7 +2850,15 @@
       </w:r>
       <w:proofErr w:type="spellEnd"/>
       <w:r>
-        <w:t xml:space="preserve"> ubuntu@&lt;EC2_PUBLIC_IP&gt;</w:t>
+        <w:t xml:space="preserve"> </w:t>
+      </w:r>
+      <w:proofErr w:type="spellStart"/>
+      <w:r>
+        <w:t>ubuntu</w:t>
+      </w:r>
+      <w:proofErr w:type="spellEnd"/>
+      <w:r>
+        <w:t>@&lt;EC2_PUBLIC_IP&gt;</w:t>
       </w:r>
     </w:p>
     <w:p>
@@ -2773,7 +2898,23 @@
           <w:b/>
           <w:bCs/>
         </w:rPr>
-        <w:t xml:space="preserve"> Node.js, Git, </w:t>
+        <w:t xml:space="preserve"> Node.js, </w:t>
+      </w:r>
+      <w:proofErr w:type="spellStart"/>
+      <w:r>
+        <w:rPr>
+          <w:b/>
+          <w:bCs/>
+        </w:rPr>
+        <w:t>Git</w:t>
+      </w:r>
+      <w:proofErr w:type="spellEnd"/>
+      <w:r>
+        <w:rPr>
+          <w:b/>
+          <w:bCs/>
+        </w:rPr>
+        <w:t xml:space="preserve">, </w:t>
       </w:r>
       <w:proofErr w:type="spellStart"/>
       <w:r>
@@ -2836,7 +2977,15 @@
         <w:t xml:space="preserve"> </w:t>
       </w:r>
       <w:r>
-        <w:t>install -y git curl</w:t>
+        <w:t xml:space="preserve">install -y </w:t>
+      </w:r>
+      <w:proofErr w:type="spellStart"/>
+      <w:r>
+        <w:t>git</w:t>
+      </w:r>
+      <w:proofErr w:type="spellEnd"/>
+      <w:r>
+        <w:t xml:space="preserve"> curl</w:t>
       </w:r>
       <w:r>
         <w:br/>
@@ -2974,7 +3123,23 @@
           <w:b/>
           <w:bCs/>
         </w:rPr>
-        <w:t xml:space="preserve"> GitHub </w:t>
+        <w:t xml:space="preserve"> </w:t>
+      </w:r>
+      <w:proofErr w:type="spellStart"/>
+      <w:r>
+        <w:rPr>
+          <w:b/>
+          <w:bCs/>
+        </w:rPr>
+        <w:t>GitHub</w:t>
+      </w:r>
+      <w:proofErr w:type="spellEnd"/>
+      <w:r>
+        <w:rPr>
+          <w:b/>
+          <w:bCs/>
+        </w:rPr>
+        <w:t xml:space="preserve"> </w:t>
       </w:r>
       <w:proofErr w:type="spellStart"/>
       <w:r>
@@ -3149,7 +3314,15 @@
       </w:r>
       <w:proofErr w:type="spellEnd"/>
       <w:r>
-        <w:t xml:space="preserve"> file .env </w:t>
+        <w:t xml:space="preserve"> file .</w:t>
+      </w:r>
+      <w:proofErr w:type="spellStart"/>
+      <w:r>
+        <w:t>env</w:t>
+      </w:r>
+      <w:proofErr w:type="spellEnd"/>
+      <w:r>
+        <w:t xml:space="preserve"> </w:t>
       </w:r>
       <w:proofErr w:type="spellStart"/>
       <w:r>
@@ -3173,7 +3346,15 @@
       </w:r>
       <w:proofErr w:type="spellEnd"/>
       <w:r>
-        <w:t xml:space="preserve"> GitHub). </w:t>
+        <w:t xml:space="preserve"> </w:t>
+      </w:r>
+      <w:proofErr w:type="spellStart"/>
+      <w:r>
+        <w:t>GitHub</w:t>
+      </w:r>
+      <w:proofErr w:type="spellEnd"/>
+      <w:r>
+        <w:t xml:space="preserve">). </w:t>
       </w:r>
       <w:proofErr w:type="spellStart"/>
       <w:r>
@@ -3195,9 +3376,12 @@
     <w:p>
       <w:proofErr w:type="gramStart"/>
       <w:r>
-        <w:t>nano .env</w:t>
+        <w:t>nano</w:t>
       </w:r>
       <w:proofErr w:type="gramEnd"/>
+      <w:r>
+        <w:t xml:space="preserve"> .env</w:t>
+      </w:r>
     </w:p>
     <w:p>
       <w:r>
@@ -3212,7 +3396,10 @@
     <w:p/>
     <w:p>
       <w:r>
-        <w:t>AWS_REGION=ap-southeast-1</w:t>
+        <w:t>AWS_REGION=</w:t>
+      </w:r>
+      <w:r>
+        <w:t xml:space="preserve"> us-east-1</w:t>
       </w:r>
     </w:p>
     <w:p>
@@ -3258,7 +3445,15 @@
       </w:r>
       <w:proofErr w:type="spellEnd"/>
       <w:r>
-        <w:t xml:space="preserve"> CloudFront </w:t>
+        <w:t xml:space="preserve"> </w:t>
+      </w:r>
+      <w:proofErr w:type="spellStart"/>
+      <w:r>
+        <w:t>CloudFront</w:t>
+      </w:r>
+      <w:proofErr w:type="spellEnd"/>
+      <w:r>
+        <w:t xml:space="preserve"> </w:t>
       </w:r>
       <w:proofErr w:type="spellStart"/>
       <w:r>
@@ -3414,7 +3609,23 @@
           <w:b/>
           <w:bCs/>
         </w:rPr>
-        <w:t xml:space="preserve">) Nginx reverse proxy </w:t>
+        <w:t xml:space="preserve">) </w:t>
+      </w:r>
+      <w:proofErr w:type="spellStart"/>
+      <w:r>
+        <w:rPr>
+          <w:b/>
+          <w:bCs/>
+        </w:rPr>
+        <w:t>Nginx</w:t>
+      </w:r>
+      <w:proofErr w:type="spellEnd"/>
+      <w:r>
+        <w:rPr>
+          <w:b/>
+          <w:bCs/>
+        </w:rPr>
+        <w:t xml:space="preserve"> reverse proxy </w:t>
       </w:r>
       <w:proofErr w:type="spellStart"/>
       <w:r>
@@ -3482,8 +3693,13 @@
       </w:r>
       <w:proofErr w:type="spellEnd"/>
       <w:r>
-        <w:t xml:space="preserve"> enable nginx</w:t>
-      </w:r>
+        <w:t xml:space="preserve"> enable </w:t>
+      </w:r>
+      <w:proofErr w:type="spellStart"/>
+      <w:r>
+        <w:t>nginx</w:t>
+      </w:r>
+      <w:proofErr w:type="spellEnd"/>
     </w:p>
     <w:p>
       <w:proofErr w:type="spellStart"/>
@@ -3500,8 +3716,13 @@
       </w:r>
       <w:proofErr w:type="spellEnd"/>
       <w:r>
-        <w:t xml:space="preserve"> start nginx</w:t>
-      </w:r>
+        <w:t xml:space="preserve"> start </w:t>
+      </w:r>
+      <w:proofErr w:type="spellStart"/>
+      <w:r>
+        <w:t>nginx</w:t>
+      </w:r>
+      <w:proofErr w:type="spellEnd"/>
     </w:p>
     <w:p>
       <w:proofErr w:type="spellStart"/>
@@ -3518,7 +3739,15 @@
       </w:r>
       <w:proofErr w:type="spellEnd"/>
       <w:r>
-        <w:t xml:space="preserve"> nano /</w:t>
+        <w:t xml:space="preserve"> </w:t>
+      </w:r>
+      <w:proofErr w:type="spellStart"/>
+      <w:r>
+        <w:t>nano</w:t>
+      </w:r>
+      <w:proofErr w:type="spellEnd"/>
+      <w:r>
+        <w:t xml:space="preserve"> /</w:t>
       </w:r>
       <w:proofErr w:type="spellStart"/>
       <w:r>
@@ -3526,7 +3755,15 @@
       </w:r>
       <w:proofErr w:type="spellEnd"/>
       <w:r>
-        <w:t>/nginx/</w:t>
+        <w:t>/</w:t>
+      </w:r>
+      <w:proofErr w:type="spellStart"/>
+      <w:r>
+        <w:t>nginx</w:t>
+      </w:r>
+      <w:proofErr w:type="spellEnd"/>
+      <w:r>
+        <w:t>/</w:t>
       </w:r>
       <w:proofErr w:type="spellStart"/>
       <w:r>
@@ -3716,7 +3953,15 @@
       </w:r>
       <w:proofErr w:type="spellEnd"/>
       <w:r>
-        <w:t xml:space="preserve"> nginx -t</w:t>
+        <w:t xml:space="preserve"> </w:t>
+      </w:r>
+      <w:proofErr w:type="spellStart"/>
+      <w:r>
+        <w:t>nginx</w:t>
+      </w:r>
+      <w:proofErr w:type="spellEnd"/>
+      <w:r>
+        <w:t xml:space="preserve"> -t</w:t>
       </w:r>
     </w:p>
     <w:p>
@@ -3734,8 +3979,13 @@
       </w:r>
       <w:proofErr w:type="spellEnd"/>
       <w:r>
-        <w:t xml:space="preserve"> restart nginx</w:t>
-      </w:r>
+        <w:t xml:space="preserve"> restart </w:t>
+      </w:r>
+      <w:proofErr w:type="spellStart"/>
+      <w:r>
+        <w:t>nginx</w:t>
+      </w:r>
+      <w:proofErr w:type="spellEnd"/>
     </w:p>
     <w:p>
       <w:proofErr w:type="spellStart"/>
@@ -4057,7 +4307,7 @@
 </file>
 
 <file path=word/styles.xml><?xml version="1.0" encoding="utf-8"?>
-<w:styles xmlns:mc="http://schemas.openxmlformats.org/markup-compatibility/2006" xmlns:r="http://schemas.openxmlformats.org/officeDocument/2006/relationships" xmlns:w="http://schemas.openxmlformats.org/wordprocessingml/2006/main" xmlns:w14="http://schemas.microsoft.com/office/word/2010/wordml" xmlns:w15="http://schemas.microsoft.com/office/word/2012/wordml" xmlns:w16cex="http://schemas.microsoft.com/office/word/2018/wordml/cex" xmlns:w16cid="http://schemas.microsoft.com/office/word/2016/wordml/cid" xmlns:w16="http://schemas.microsoft.com/office/word/2018/wordml" xmlns:w16sdtdh="http://schemas.microsoft.com/office/word/2020/wordml/sdtdatahash" xmlns:w16se="http://schemas.microsoft.com/office/word/2015/wordml/symex" mc:Ignorable="w14 w15 w16se w16cid w16 w16cex w16sdtdh">
+<w:styles xmlns:mc="http://schemas.openxmlformats.org/markup-compatibility/2006" xmlns:r="http://schemas.openxmlformats.org/officeDocument/2006/relationships" xmlns:w="http://schemas.openxmlformats.org/wordprocessingml/2006/main" xmlns:w14="http://schemas.microsoft.com/office/word/2010/wordml" xmlns:w15="http://schemas.microsoft.com/office/word/2012/wordml" mc:Ignorable="w14 w15">
   <w:docDefaults>
     <w:rPrDefault>
       <w:rPr>
@@ -4073,7 +4323,7 @@
       </w:pPr>
     </w:pPrDefault>
   </w:docDefaults>
-  <w:latentStyles w:defLockedState="0" w:defUIPriority="99" w:defSemiHidden="0" w:defUnhideWhenUsed="0" w:defQFormat="0" w:count="376">
+  <w:latentStyles w:defLockedState="0" w:defUIPriority="99" w:defSemiHidden="0" w:defUnhideWhenUsed="0" w:defQFormat="0" w:count="371">
     <w:lsdException w:name="Normal" w:uiPriority="0" w:qFormat="1"/>
     <w:lsdException w:name="heading 1" w:uiPriority="9" w:qFormat="1"/>
     <w:lsdException w:name="heading 2" w:semiHidden="1" w:uiPriority="9" w:unhideWhenUsed="1" w:qFormat="1"/>
@@ -4445,11 +4695,6 @@
     <w:lsdException w:name="List Table 5 Dark Accent 6" w:uiPriority="50"/>
     <w:lsdException w:name="List Table 6 Colorful Accent 6" w:uiPriority="51"/>
     <w:lsdException w:name="List Table 7 Colorful Accent 6" w:uiPriority="52"/>
-    <w:lsdException w:name="Mention" w:semiHidden="1" w:unhideWhenUsed="1"/>
-    <w:lsdException w:name="Smart Hyperlink" w:semiHidden="1" w:unhideWhenUsed="1"/>
-    <w:lsdException w:name="Hashtag" w:semiHidden="1" w:unhideWhenUsed="1"/>
-    <w:lsdException w:name="Unresolved Mention" w:semiHidden="1" w:unhideWhenUsed="1"/>
-    <w:lsdException w:name="Smart Link" w:semiHidden="1" w:unhideWhenUsed="1"/>
   </w:latentStyles>
   <w:style w:type="paragraph" w:default="1" w:styleId="Normal">
     <w:name w:val="Normal"/>
@@ -4526,7 +4771,7 @@
       <w:u w:val="single"/>
     </w:rPr>
   </w:style>
-  <w:style w:type="character" w:styleId="UnresolvedMention">
+  <w:style w:type="character" w:customStyle="1" w:styleId="UnresolvedMention">
     <w:name w:val="Unresolved Mention"/>
     <w:basedOn w:val="DefaultParagraphFont"/>
     <w:uiPriority w:val="99"/>
@@ -4560,6 +4805,7 @@
       <w:spacing w:after="0" w:line="240" w:lineRule="auto"/>
     </w:pPr>
     <w:tblPr>
+      <w:tblInd w:w="0" w:type="dxa"/>
       <w:tblBorders>
         <w:top w:val="single" w:sz="4" w:space="0" w:color="auto"/>
         <w:left w:val="single" w:sz="4" w:space="0" w:color="auto"/>
@@ -4568,6 +4814,12 @@
         <w:insideH w:val="single" w:sz="4" w:space="0" w:color="auto"/>
         <w:insideV w:val="single" w:sz="4" w:space="0" w:color="auto"/>
       </w:tblBorders>
+      <w:tblCellMar>
+        <w:top w:w="0" w:type="dxa"/>
+        <w:left w:w="108" w:type="dxa"/>
+        <w:bottom w:w="0" w:type="dxa"/>
+        <w:right w:w="108" w:type="dxa"/>
+      </w:tblCellMar>
     </w:tblPr>
   </w:style>
 </w:styles>
@@ -4839,7 +5091,7 @@
 </file>
 
 <file path=customXml/itemProps1.xml><?xml version="1.0" encoding="utf-8"?>
-<ds:datastoreItem xmlns:ds="http://schemas.openxmlformats.org/officeDocument/2006/customXml" ds:itemID="{A574F1BD-5DA3-41B2-A3D8-2AA250EF3009}">
+<ds:datastoreItem xmlns:ds="http://schemas.openxmlformats.org/officeDocument/2006/customXml" ds:itemID="{30C0FBA6-8DBC-4ABE-B258-EA7EB34370B7}">
   <ds:schemaRefs>
     <ds:schemaRef ds:uri="http://schemas.openxmlformats.org/officeDocument/2006/bibliography"/>
   </ds:schemaRefs>

</xml_diff>